<commit_message>
"Arbeitsjournal" corrected(KW09) and finished writing KW10
</commit_message>
<xml_diff>
--- a/Arbeitsjournal/2025/KW09/Arbeitsjournal Vorlage.docx
+++ b/Arbeitsjournal/2025/KW09/Arbeitsjournal Vorlage.docx
@@ -1286,7 +1286,10 @@
           </w:tcPr>
           <w:p>
             <w:r>
-              <w:t>Snackautomat Projektarbeit weitergearbeitet</w:t>
+              <w:t xml:space="preserve">Snackautomat Projektarbeit </w:t>
+            </w:r>
+            <w:r>
+              <w:t>NFC implementiert</w:t>
             </w:r>
           </w:p>
           <w:p>
@@ -1440,7 +1443,10 @@
           </w:tcPr>
           <w:p>
             <w:r>
-              <w:t>Snackautomat Projektarbeit fertig gemacht</w:t>
+              <w:t xml:space="preserve">Snackautomat Projektarbeit </w:t>
+            </w:r>
+            <w:r>
+              <w:t>abgeschlossen und abgegeben</w:t>
             </w:r>
           </w:p>
           <w:p>
@@ -1475,6 +1481,11 @@
             <w:r>
               <w:t>414</w:t>
             </w:r>
+          </w:p>
+          <w:p>
+            <w:pPr>
+              <w:jc w:val="right"/>
+            </w:pPr>
           </w:p>
           <w:p>
             <w:pPr>
@@ -1572,7 +1583,6 @@
           <w:szCs w:val="44"/>
           <w:u w:val="single"/>
         </w:rPr>
-        <w:lastRenderedPageBreak/>
         <w:t>Wochenrückblick</w:t>
       </w:r>
     </w:p>
@@ -1586,7 +1596,56 @@
         </w:rPr>
       </w:pPr>
       <w:r>
-        <w:t xml:space="preserve">Diese Woche war eine eher stressige Woche. Unser Projekt «Snackautomat» war ein Erfolg! Wir konnten erfolgreich einbauen, dass man mit einem NFC-Scanner die Noser Young Karte scannen kann. Zuerst haben wir aber nach dem ATR gescannt, welcher bei allen Noser Young Karten der gleiche war. UID hat uns dann aber gerettet, weil sie überall unterschiedlich war. Jedoch ist es immer noch sehr unsicher, da man momentan einfach in unserem Java-Code die Admin-UIDs auslesen kann und einen eigenen NFC-Tag schreiben kann mit einer UID von der Admin-Liste. Wir hatten vor, es noch sicherer zu machen, indem wir eine </w:t>
+        <w:t xml:space="preserve">Diese Woche war eine eher stressige Woche. Unser Projekt «Snackautomat» war ein Erfolg! Wir konnten erfolgreich einbauen, dass man mit einem NFC-Scanner die Noser Young Karte scannen kann. Zuerst haben wir aber nach dem </w:t>
+      </w:r>
+      <w:proofErr w:type="gramStart"/>
+      <w:r>
+        <w:t>ATR</w:t>
+      </w:r>
+      <w:r>
+        <w:t>(</w:t>
+      </w:r>
+      <w:proofErr w:type="spellStart"/>
+      <w:proofErr w:type="gramEnd"/>
+      <w:r>
+        <w:t>Answer</w:t>
+      </w:r>
+      <w:proofErr w:type="spellEnd"/>
+      <w:r>
+        <w:t xml:space="preserve"> </w:t>
+      </w:r>
+      <w:proofErr w:type="spellStart"/>
+      <w:r>
+        <w:t>to</w:t>
+      </w:r>
+      <w:proofErr w:type="spellEnd"/>
+      <w:r>
+        <w:t xml:space="preserve"> </w:t>
+      </w:r>
+      <w:proofErr w:type="spellStart"/>
+      <w:r>
+        <w:t>Reset</w:t>
+      </w:r>
+      <w:proofErr w:type="spellEnd"/>
+      <w:r>
+        <w:t>)</w:t>
+      </w:r>
+      <w:r>
+        <w:t xml:space="preserve"> gescannt, welcher bei allen Noser Young Karten der gleiche war. UID hat uns dann aber gerettet, weil sie überall unterschiedlich war. Jedoch ist es immer noch sehr unsicher, da man momentan einfach in unserem Java-Code die Admin-</w:t>
+      </w:r>
+      <w:proofErr w:type="gramStart"/>
+      <w:r>
+        <w:t>UIDs</w:t>
+      </w:r>
+      <w:r>
+        <w:t>(</w:t>
+      </w:r>
+      <w:proofErr w:type="gramEnd"/>
+      <w:r>
+        <w:t>Unique ID)</w:t>
+      </w:r>
+      <w:r>
+        <w:t xml:space="preserve"> auslesen kann und einen eigenen NFC-Tag schreiben kann mit einer UID von der Admin-Liste. Wir hatten vor, es noch sicherer zu machen, indem wir eine </w:t>
       </w:r>
       <w:proofErr w:type="spellStart"/>
       <w:r>
@@ -1690,10 +1749,10 @@
       </w:r>
       <w:proofErr w:type="gramEnd"/>
       <w:r>
-        <w:t xml:space="preserve"> hat, da ich mich für verschiedene AI-Sommercamps bewerben musste und abwarten musste, bis mich jemand annimmt, damit ich das genaue Datum wei</w:t>
-      </w:r>
-      <w:r>
-        <w:t>ss</w:t>
+        <w:t xml:space="preserve"> hat, da ich mich für verschiedene AI-Sommercamps bewerben musste und abwarten musste, bis mich jemand annimmt, damit ich das genaue Datum </w:t>
+      </w:r>
+      <w:r>
+        <w:t>wusste</w:t>
       </w:r>
       <w:r>
         <w:t>. Zum Glück wurde ich von Stanford angenommen für das AI-Sommercamp.</w:t>
@@ -2809,30 +2868,6 @@
 </file>
 
 <file path=customXml/item1.xml><?xml version="1.0" encoding="utf-8"?>
-<?mso-contentType ?>
-<FormTemplates xmlns="http://schemas.microsoft.com/sharepoint/v3/contenttype/forms">
-  <Display>DocumentLibraryForm</Display>
-  <Edit>DocumentLibraryForm</Edit>
-  <New>DocumentLibraryForm</New>
-</FormTemplates>
-</file>
-
-<file path=customXml/item2.xml><?xml version="1.0" encoding="utf-8"?>
-<p:properties xmlns:p="http://schemas.microsoft.com/office/2006/metadata/properties" xmlns:xsi="http://www.w3.org/2001/XMLSchema-instance" xmlns:pc="http://schemas.microsoft.com/office/infopath/2007/PartnerControls">
-  <documentManagement>
-    <test xmlns="a89aceca-fff1-4acb-93a5-9ad8ebd1f9ca" xsi:nil="true"/>
-    <Officekompetenzen xmlns="a89aceca-fff1-4acb-93a5-9ad8ebd1f9ca" xsi:nil="true"/>
-    <Officekompetenzen_x00dc_bungen xmlns="a89aceca-fff1-4acb-93a5-9ad8ebd1f9ca" xsi:nil="true"/>
-    <TaxCatchAll xmlns="e44a9747-7dd0-4f64-a73f-744242a42e6e" xsi:nil="true"/>
-    <lcf76f155ced4ddcb4097134ff3c332f xmlns="a89aceca-fff1-4acb-93a5-9ad8ebd1f9ca">
-      <Terms xmlns="http://schemas.microsoft.com/office/infopath/2007/PartnerControls"/>
-    </lcf76f155ced4ddcb4097134ff3c332f>
-    <WochenR_x00fc_ckblick xmlns="a89aceca-fff1-4acb-93a5-9ad8ebd1f9ca" xsi:nil="true"/>
-  </documentManagement>
-</p:properties>
-</file>
-
-<file path=customXml/item3.xml><?xml version="1.0" encoding="utf-8"?>
 <ct:contentTypeSchema xmlns:ct="http://schemas.microsoft.com/office/2006/metadata/contentType" xmlns:ma="http://schemas.microsoft.com/office/2006/metadata/properties/metaAttributes" ct:_="" ma:_="" ma:contentTypeName="Dokument" ma:contentTypeID="0x01010019FA6DCA9EA21140BD12C0FF6DF679DB" ma:contentTypeVersion="17" ma:contentTypeDescription="Ein neues Dokument erstellen." ma:contentTypeScope="" ma:versionID="8a5d5dee150580738e0107af03c8b6f3">
   <xsd:schema xmlns:xsd="http://www.w3.org/2001/XMLSchema" xmlns:xs="http://www.w3.org/2001/XMLSchema" xmlns:p="http://schemas.microsoft.com/office/2006/metadata/properties" xmlns:ns2="e44a9747-7dd0-4f64-a73f-744242a42e6e" xmlns:ns3="a89aceca-fff1-4acb-93a5-9ad8ebd1f9ca" targetNamespace="http://schemas.microsoft.com/office/2006/metadata/properties" ma:root="true" ma:fieldsID="81023c8d53d325720340c18c14349c26" ns2:_="" ns3:_="">
     <xsd:import namespace="e44a9747-7dd0-4f64-a73f-744242a42e6e"/>
@@ -3087,10 +3122,45 @@
 </ct:contentTypeSchema>
 </file>
 
+<file path=customXml/item2.xml><?xml version="1.0" encoding="utf-8"?>
+<p:properties xmlns:p="http://schemas.microsoft.com/office/2006/metadata/properties" xmlns:xsi="http://www.w3.org/2001/XMLSchema-instance" xmlns:pc="http://schemas.microsoft.com/office/infopath/2007/PartnerControls">
+  <documentManagement>
+    <test xmlns="a89aceca-fff1-4acb-93a5-9ad8ebd1f9ca" xsi:nil="true"/>
+    <Officekompetenzen xmlns="a89aceca-fff1-4acb-93a5-9ad8ebd1f9ca" xsi:nil="true"/>
+    <Officekompetenzen_x00dc_bungen xmlns="a89aceca-fff1-4acb-93a5-9ad8ebd1f9ca" xsi:nil="true"/>
+    <TaxCatchAll xmlns="e44a9747-7dd0-4f64-a73f-744242a42e6e" xsi:nil="true"/>
+    <lcf76f155ced4ddcb4097134ff3c332f xmlns="a89aceca-fff1-4acb-93a5-9ad8ebd1f9ca">
+      <Terms xmlns="http://schemas.microsoft.com/office/infopath/2007/PartnerControls"/>
+    </lcf76f155ced4ddcb4097134ff3c332f>
+    <WochenR_x00fc_ckblick xmlns="a89aceca-fff1-4acb-93a5-9ad8ebd1f9ca" xsi:nil="true"/>
+  </documentManagement>
+</p:properties>
+</file>
+
+<file path=customXml/item3.xml><?xml version="1.0" encoding="utf-8"?>
+<?mso-contentType ?>
+<FormTemplates xmlns="http://schemas.microsoft.com/sharepoint/v3/contenttype/forms">
+  <Display>DocumentLibraryForm</Display>
+  <Edit>DocumentLibraryForm</Edit>
+  <New>DocumentLibraryForm</New>
+</FormTemplates>
+</file>
+
 <file path=customXml/itemProps1.xml><?xml version="1.0" encoding="utf-8"?>
-<ds:datastoreItem xmlns:ds="http://schemas.openxmlformats.org/officeDocument/2006/customXml" ds:itemID="{53BE9104-2114-4375-AE85-19E83232EAE2}">
+<ds:datastoreItem xmlns:ds="http://schemas.openxmlformats.org/officeDocument/2006/customXml" ds:itemID="{B58BF8D7-E553-4C06-B49D-D1BCEEAC5133}">
   <ds:schemaRefs>
-    <ds:schemaRef ds:uri="http://schemas.microsoft.com/sharepoint/v3/contenttype/forms"/>
+    <ds:schemaRef ds:uri="http://schemas.microsoft.com/office/2006/metadata/contentType"/>
+    <ds:schemaRef ds:uri="http://schemas.microsoft.com/office/2006/metadata/properties/metaAttributes"/>
+    <ds:schemaRef ds:uri="http://www.w3.org/2001/XMLSchema"/>
+    <ds:schemaRef ds:uri="http://schemas.microsoft.com/office/2006/metadata/properties"/>
+    <ds:schemaRef ds:uri="e44a9747-7dd0-4f64-a73f-744242a42e6e"/>
+    <ds:schemaRef ds:uri="a89aceca-fff1-4acb-93a5-9ad8ebd1f9ca"/>
+    <ds:schemaRef ds:uri="http://schemas.microsoft.com/office/2006/documentManagement/types"/>
+    <ds:schemaRef ds:uri="http://schemas.microsoft.com/office/infopath/2007/PartnerControls"/>
+    <ds:schemaRef ds:uri="http://schemas.openxmlformats.org/package/2006/metadata/core-properties"/>
+    <ds:schemaRef ds:uri="http://purl.org/dc/elements/1.1/"/>
+    <ds:schemaRef ds:uri="http://purl.org/dc/terms/"/>
+    <ds:schemaRef ds:uri="http://schemas.microsoft.com/internal/obd"/>
   </ds:schemaRefs>
 </ds:datastoreItem>
 </file>
@@ -3107,20 +3177,9 @@
 </file>
 
 <file path=customXml/itemProps3.xml><?xml version="1.0" encoding="utf-8"?>
-<ds:datastoreItem xmlns:ds="http://schemas.openxmlformats.org/officeDocument/2006/customXml" ds:itemID="{B58BF8D7-E553-4C06-B49D-D1BCEEAC5133}">
+<ds:datastoreItem xmlns:ds="http://schemas.openxmlformats.org/officeDocument/2006/customXml" ds:itemID="{53BE9104-2114-4375-AE85-19E83232EAE2}">
   <ds:schemaRefs>
-    <ds:schemaRef ds:uri="http://schemas.microsoft.com/office/2006/metadata/contentType"/>
-    <ds:schemaRef ds:uri="http://schemas.microsoft.com/office/2006/metadata/properties/metaAttributes"/>
-    <ds:schemaRef ds:uri="http://www.w3.org/2001/XMLSchema"/>
-    <ds:schemaRef ds:uri="http://schemas.microsoft.com/office/2006/metadata/properties"/>
-    <ds:schemaRef ds:uri="e44a9747-7dd0-4f64-a73f-744242a42e6e"/>
-    <ds:schemaRef ds:uri="a89aceca-fff1-4acb-93a5-9ad8ebd1f9ca"/>
-    <ds:schemaRef ds:uri="http://schemas.microsoft.com/office/2006/documentManagement/types"/>
-    <ds:schemaRef ds:uri="http://schemas.microsoft.com/office/infopath/2007/PartnerControls"/>
-    <ds:schemaRef ds:uri="http://schemas.openxmlformats.org/package/2006/metadata/core-properties"/>
-    <ds:schemaRef ds:uri="http://purl.org/dc/elements/1.1/"/>
-    <ds:schemaRef ds:uri="http://purl.org/dc/terms/"/>
-    <ds:schemaRef ds:uri="http://schemas.microsoft.com/internal/obd"/>
+    <ds:schemaRef ds:uri="http://schemas.microsoft.com/sharepoint/v3/contenttype/forms"/>
   </ds:schemaRefs>
 </ds:datastoreItem>
 </file>
</xml_diff>